<commit_message>
#39 Login Logout Create Crouse sequence requirements. Those use case were done by Marc-Andre Leclair
</commit_message>
<xml_diff>
--- a/Deliverable-1/Use Case Login Logout Create course sequence.docx
+++ b/Deliverable-1/Use Case Login Logout Create course sequence.docx
@@ -163,6 +163,9 @@
             <w:r>
               <w:t xml:space="preserve">Minimum Guarantee:  </w:t>
             </w:r>
+            <w:r>
+              <w:t xml:space="preserve"> User will not log in</w:t>
+            </w:r>
           </w:p>
         </w:tc>
       </w:tr>
@@ -211,6 +214,9 @@
           <w:p>
             <w:r>
               <w:t>Importance assessment:</w:t>
+            </w:r>
+            <w:r>
+              <w:t xml:space="preserve"> 5</w:t>
             </w:r>
           </w:p>
         </w:tc>
@@ -230,6 +236,11 @@
       </w:tr>
     </w:tbl>
     <w:p/>
+    <w:p>
+      <w:r>
+        <w:t xml:space="preserve"> This Use Case enables any user to log on onto the scheduler to access their own profile to then effectuate whatever they need to in order to accomplish what they initially needed to.</w:t>
+      </w:r>
+    </w:p>
     <w:p>
       <w:r>
         <w:t xml:space="preserve">Case: </w:t>
@@ -394,6 +405,9 @@
             <w:r>
               <w:t xml:space="preserve">Minimum Guarantee:  </w:t>
             </w:r>
+            <w:r>
+              <w:t xml:space="preserve"> User will log out</w:t>
+            </w:r>
           </w:p>
         </w:tc>
       </w:tr>
@@ -438,6 +452,9 @@
             <w:r>
               <w:t>Importance assessment:</w:t>
             </w:r>
+            <w:r>
+              <w:t>5</w:t>
+            </w:r>
           </w:p>
         </w:tc>
       </w:tr>
@@ -450,13 +467,28 @@
           <w:p>
             <w:r>
               <w:t>Traces to test Case:</w:t>
+            </w:r>
+            <w:r>
+              <w:t xml:space="preserve"> </w:t>
             </w:r>
           </w:p>
         </w:tc>
       </w:tr>
     </w:tbl>
     <w:p/>
-    <w:p/>
+    <w:p>
+      <w:r>
+        <w:t xml:space="preserve">   When the user is done his work on his </w:t>
+      </w:r>
+      <w:proofErr w:type="spellStart"/>
+      <w:r>
+        <w:t>TimeTurner</w:t>
+      </w:r>
+      <w:proofErr w:type="spellEnd"/>
+      <w:r>
+        <w:t xml:space="preserve"> profile, he or she will be able to log out from their account, cutting all their connection with any data associated to their username.</w:t>
+      </w:r>
+    </w:p>
     <w:p/>
     <w:p/>
     <w:p/>
@@ -479,10 +511,7 @@
           </w:tcPr>
           <w:p>
             <w:r>
-              <w:t xml:space="preserve">Use Case Name: </w:t>
-            </w:r>
-            <w:r>
-              <w:t xml:space="preserve">      Create course sequence</w:t>
+              <w:t>Use Case Name:       Create course sequence</w:t>
             </w:r>
           </w:p>
         </w:tc>
@@ -548,58 +577,46 @@
           </w:tcPr>
           <w:p>
             <w:r>
-              <w:t>Actor(s):                     Primary Ac</w:t>
-            </w:r>
-            <w:r>
-              <w:t>tor(s): Student</w:t>
-            </w:r>
-          </w:p>
-        </w:tc>
-      </w:tr>
-      <w:tr>
-        <w:tc>
-          <w:tcPr>
-            <w:tcW w:w="9350" w:type="dxa"/>
-            <w:gridSpan w:val="2"/>
-          </w:tcPr>
-          <w:p>
-            <w:r>
-              <w:t xml:space="preserve">Goal/ Actor Goals:   A student </w:t>
-            </w:r>
-            <w:r>
-              <w:t>wants to create a personalize course sequence</w:t>
-            </w:r>
-          </w:p>
-        </w:tc>
-      </w:tr>
-      <w:tr>
-        <w:tc>
-          <w:tcPr>
-            <w:tcW w:w="9350" w:type="dxa"/>
-            <w:gridSpan w:val="2"/>
-          </w:tcPr>
-          <w:p>
-            <w:r>
-              <w:t xml:space="preserve">Description/Summary:   The Student </w:t>
-            </w:r>
-            <w:r>
-              <w:t>wants to personalize his course sequence by adding/ removing courses from its sequence to personalize it to his or her own need.</w:t>
-            </w:r>
-          </w:p>
-        </w:tc>
-      </w:tr>
-      <w:tr>
-        <w:tc>
-          <w:tcPr>
-            <w:tcW w:w="9350" w:type="dxa"/>
-            <w:gridSpan w:val="2"/>
-          </w:tcPr>
-          <w:p>
-            <w:r>
-              <w:t xml:space="preserve">Preconditions:    The user </w:t>
-            </w:r>
-            <w:r>
-              <w:t>is authenticated.</w:t>
+              <w:t>Actor(s):                     Primary Actor(s): Student</w:t>
+            </w:r>
+          </w:p>
+        </w:tc>
+      </w:tr>
+      <w:tr>
+        <w:tc>
+          <w:tcPr>
+            <w:tcW w:w="9350" w:type="dxa"/>
+            <w:gridSpan w:val="2"/>
+          </w:tcPr>
+          <w:p>
+            <w:r>
+              <w:t>Goal/ Actor Goals:   A student wants to create a personalize course sequence</w:t>
+            </w:r>
+          </w:p>
+        </w:tc>
+      </w:tr>
+      <w:tr>
+        <w:tc>
+          <w:tcPr>
+            <w:tcW w:w="9350" w:type="dxa"/>
+            <w:gridSpan w:val="2"/>
+          </w:tcPr>
+          <w:p>
+            <w:r>
+              <w:t>Description/Summary:   The Student wants to personalize his course sequence by adding/ removing courses from its sequence to personalize it to his or her own need.</w:t>
+            </w:r>
+          </w:p>
+        </w:tc>
+      </w:tr>
+      <w:tr>
+        <w:tc>
+          <w:tcPr>
+            <w:tcW w:w="9350" w:type="dxa"/>
+            <w:gridSpan w:val="2"/>
+          </w:tcPr>
+          <w:p>
+            <w:r>
+              <w:t>Preconditions:    The user is authenticated.</w:t>
             </w:r>
           </w:p>
           <w:p>
@@ -622,10 +639,7 @@
           </w:tcPr>
           <w:p>
             <w:r>
-              <w:t xml:space="preserve">Post-conditions:   </w:t>
-            </w:r>
-            <w:r>
-              <w:t>The user is now enrolled / has a personalize course sequence for the future</w:t>
+              <w:t>Post-conditions:   The user is now enrolled / has a personalize course sequence for the future</w:t>
             </w:r>
           </w:p>
           <w:p>
@@ -645,21 +659,21 @@
             <w:r>
               <w:t xml:space="preserve">Minimum Guarantee:  </w:t>
             </w:r>
-          </w:p>
-        </w:tc>
-      </w:tr>
-      <w:tr>
-        <w:tc>
-          <w:tcPr>
-            <w:tcW w:w="9350" w:type="dxa"/>
-            <w:gridSpan w:val="2"/>
-          </w:tcPr>
-          <w:p>
-            <w:r>
-              <w:t>Basic Flow:                1.</w:t>
-            </w:r>
-            <w:r>
-              <w:t>Student request to make a change to its sequence</w:t>
+            <w:r>
+              <w:t xml:space="preserve"> No course sequence will be created</w:t>
+            </w:r>
+          </w:p>
+        </w:tc>
+      </w:tr>
+      <w:tr>
+        <w:tc>
+          <w:tcPr>
+            <w:tcW w:w="9350" w:type="dxa"/>
+            <w:gridSpan w:val="2"/>
+          </w:tcPr>
+          <w:p>
+            <w:r>
+              <w:t>Basic Flow:                1.Student request to make a change to its sequence</w:t>
             </w:r>
           </w:p>
           <w:p>
@@ -686,8 +700,6 @@
             <w:r>
               <w:t xml:space="preserve">                                    6. The course sequence is updated and shown to the student.</w:t>
             </w:r>
-            <w:bookmarkStart w:id="0" w:name="_GoBack"/>
-            <w:bookmarkEnd w:id="0"/>
           </w:p>
         </w:tc>
       </w:tr>
@@ -714,6 +726,9 @@
             <w:r>
               <w:t>Importance assessment:</w:t>
             </w:r>
+            <w:r>
+              <w:t xml:space="preserve"> 5</w:t>
+            </w:r>
           </w:p>
         </w:tc>
       </w:tr>
@@ -731,7 +746,29 @@
         </w:tc>
       </w:tr>
     </w:tbl>
-    <w:p/>
+    <w:p>
+      <w:r>
+        <w:t xml:space="preserve"> </w:t>
+      </w:r>
+    </w:p>
+    <w:p>
+      <w:r>
+        <w:t xml:space="preserve">Once a student is logged in, they can create a course sequence. This course sequence will give the student preferences upon when they want their classes. For instance, this could include morning versus evening class and so on. This course sequence will include the following four years (assuming the user is a student who just started his </w:t>
+      </w:r>
+      <w:bookmarkStart w:id="0" w:name="_GoBack"/>
+      <w:bookmarkEnd w:id="0"/>
+      <w:r>
+        <w:t xml:space="preserve">or her undergraduate program). Once the course sequence is created, a student will be able to access it to view the generated schedule by the </w:t>
+      </w:r>
+      <w:proofErr w:type="spellStart"/>
+      <w:r>
+        <w:t>TimeTurner</w:t>
+      </w:r>
+      <w:proofErr w:type="spellEnd"/>
+      <w:r>
+        <w:t>.</w:t>
+      </w:r>
+    </w:p>
     <w:sectPr>
       <w:pgSz w:w="12240" w:h="15840"/>
       <w:pgMar w:top="1440" w:right="1440" w:bottom="1440" w:left="1440" w:header="708" w:footer="708" w:gutter="0"/>

</xml_diff>